<commit_message>
Update whitepaper: add "The Human Factor as Superpower" section
Adds a sixth converging force to the inevitability argument, reframing
people from "the weakest link" into a competitive advantage when the
architecture eliminates the cognitive burden of manual secret handling.
Updates docx, markdown, PDF, and README accordingly.

Co-Authored-By: Claude Opus 4.6 <noreply@anthropic.com>
</commit_message>
<xml_diff>
--- a/zero-knowledge-trust.docx
+++ b/zero-knowledge-trust.docx
@@ -1969,7 +1969,7 @@
           <w:sz w:val="22"/>
           <w:szCs w:val="22"/>
         </w:rPr>
-        <w:t xml:space="preserve">The emergence of Zero-Knowledge Trust is not a matter of if but when. Five converging forces make this architectural evolution unavoidable.</w:t>
+        <w:t xml:space="preserve">The emergence of Zero-Knowledge Trust is not a matter of if but when. Six converging forces make this architectural evolution unavoidable.</w:t>
       </w:r>
     </w:p>
     <w:p>
@@ -2221,6 +2221,154 @@
           <w:szCs w:val="22"/>
         </w:rPr>
         <w:t xml:space="preserve">Post-quantum cryptography is no longer theoretical—NIST finalized its first post-quantum standards in 2024. Organizations that have built security models dependent on centralized key stores face a massive migration challenge. Zero-Knowledge Trust architectures, with their emphasis on distributed key management and hardware-anchored cryptography, are inherently more adaptable to cryptographic transitions because no single point holds the keys to the kingdom.</w:t>
+      </w:r>
+    </w:p>
+    <w:p>
+      <w:pPr>
+        <w:spacing w:before="300" w:after="150"/>
+      </w:pPr>
+      <w:r>
+        <w:rPr>
+          <w:rFonts w:ascii="Arial" w:cs="Arial" w:eastAsia="Arial" w:hAnsi="Arial"/>
+          <w:b/>
+          <w:bCs/>
+          <w:color w:val="2E6B9E"/>
+          <w:sz w:val="26"/>
+          <w:szCs w:val="26"/>
+        </w:rPr>
+        <w:t xml:space="preserve">6. The Human Factor as Superpower</w:t>
+      </w:r>
+    </w:p>
+    <w:p>
+      <w:pPr>
+        <w:spacing w:after="200" w:before="0" w:line="300"/>
+        <w:jc w:val="left"/>
+      </w:pPr>
+      <w:r>
+        <w:rPr>
+          <w:rFonts w:ascii="Arial" w:cs="Arial" w:eastAsia="Arial" w:hAnsi="Arial"/>
+          <w:b w:val="false"/>
+          <w:bCs w:val="false"/>
+          <w:i w:val="false"/>
+          <w:iCs w:val="false"/>
+          <w:color w:val="333333"/>
+          <w:sz w:val="22"/>
+          <w:szCs w:val="22"/>
+        </w:rPr>
+        <w:t xml:space="preserve">For decades, the security industry has operated under a damaging assumption: people are the weakest link. Training programs, compliance mandates, and ever-more-restrictive access policies all stem from the same premise—that users are liabilities to be managed. This framing is not just demoralizing; it is a confession that the security model requires perfect human behavior to function. When it inevitably fails, it blames the people it was supposed to protect.</w:t>
+      </w:r>
+    </w:p>
+    <w:p>
+      <w:pPr>
+        <w:spacing w:after="200" w:before="0" w:line="300"/>
+        <w:jc w:val="left"/>
+      </w:pPr>
+      <w:r>
+        <w:rPr>
+          <w:rFonts w:ascii="Arial" w:cs="Arial" w:eastAsia="Arial" w:hAnsi="Arial"/>
+          <w:b w:val="false"/>
+          <w:bCs w:val="false"/>
+          <w:i w:val="false"/>
+          <w:iCs w:val="false"/>
+          <w:color w:val="333333"/>
+          <w:sz w:val="22"/>
+          <w:szCs w:val="22"/>
+        </w:rPr>
+        <w:t xml:space="preserve">Zero-trust architectures, for all their sophistication, perpetuate this dynamic. They verify identity rigorously—then hand over plaintext secrets and hope the verified human handles them correctly. The breach does not happen at the verification step. It happens after, when a trusted administrator misconfigures a policy, a developer pastes a credential into a chat, or a phished employee surrenders an access token. The architecture works perfectly until a person behaves like a person.</w:t>
+      </w:r>
+    </w:p>
+    <w:p>
+      <w:pPr>
+        <w:spacing w:after="200" w:before="0" w:line="300"/>
+        <w:jc w:val="left"/>
+      </w:pPr>
+      <w:r>
+        <w:rPr>
+          <w:rFonts w:ascii="Arial" w:cs="Arial" w:eastAsia="Arial" w:hAnsi="Arial"/>
+          <w:b w:val="false"/>
+          <w:bCs w:val="false"/>
+          <w:i w:val="false"/>
+          <w:iCs w:val="false"/>
+          <w:color w:val="333333"/>
+          <w:sz w:val="22"/>
+          <w:szCs w:val="22"/>
+        </w:rPr>
+        <w:t xml:space="preserve">Zero-Knowledge Trust reframes the human factor entirely. Rather than treating people as failure points to be constrained, it treats them as the creative, adaptive, resourceful actors they are—and builds an architecture that lets them operate at full capability without risk of exposure. The system does not restrict what users can do; it ensures that their actions cannot produce catastrophic outcomes.</w:t>
+      </w:r>
+    </w:p>
+    <w:p>
+      <w:pPr>
+        <w:spacing w:after="200" w:before="0" w:line="300"/>
+        <w:jc w:val="left"/>
+      </w:pPr>
+      <w:r>
+        <w:rPr>
+          <w:rFonts w:ascii="Arial" w:cs="Arial" w:eastAsia="Arial" w:hAnsi="Arial"/>
+          <w:b w:val="false"/>
+          <w:bCs w:val="false"/>
+          <w:i w:val="false"/>
+          <w:iCs w:val="false"/>
+          <w:color w:val="333333"/>
+          <w:sz w:val="22"/>
+          <w:szCs w:val="22"/>
+        </w:rPr>
+        <w:t xml:space="preserve">Consider the practical difference. In a zero-trust environment, an employee must navigate a maze of access restrictions, remember which secrets go where, avoid sharing credentials through unapproved channels, and follow rotation schedules they did not design. Every one of these is a friction point that slows work and creates opportunities for error. The model treats the human as an adversary of its own security.</w:t>
+      </w:r>
+    </w:p>
+    <w:p>
+      <w:pPr>
+        <w:spacing w:after="200" w:before="0" w:line="300"/>
+        <w:jc w:val="left"/>
+      </w:pPr>
+      <w:r>
+        <w:rPr>
+          <w:rFonts w:ascii="Arial" w:cs="Arial" w:eastAsia="Arial" w:hAnsi="Arial"/>
+          <w:b w:val="false"/>
+          <w:bCs w:val="false"/>
+          <w:i w:val="false"/>
+          <w:iCs w:val="false"/>
+          <w:color w:val="333333"/>
+          <w:sz w:val="22"/>
+          <w:szCs w:val="22"/>
+        </w:rPr>
+        <w:t xml:space="preserve">In a Zero-Knowledge Trust environment, the same employee simply works. Secrets are delivered ephemerally to the systems that need them, scoped to the operation, and never materialize in a form that can be copied, shared, or mishandled. There is no credential to paste into a chat because there is no credential the user ever sees. There is no rotation to forget because rotation is cryptographic and automatic. There is no misconfiguration that exposes a vault because the vault cannot be read by the infrastructure that hosts it.</w:t>
+      </w:r>
+    </w:p>
+    <w:p>
+      <w:pPr>
+        <w:spacing w:after="200" w:before="0" w:line="300"/>
+        <w:jc w:val="left"/>
+      </w:pPr>
+      <w:r>
+        <w:rPr>
+          <w:rFonts w:ascii="Arial" w:cs="Arial" w:eastAsia="Arial" w:hAnsi="Arial"/>
+          <w:b w:val="false"/>
+          <w:bCs w:val="false"/>
+          <w:i w:val="false"/>
+          <w:iCs w:val="false"/>
+          <w:color w:val="333333"/>
+          <w:sz w:val="22"/>
+          <w:szCs w:val="22"/>
+        </w:rPr>
+        <w:t xml:space="preserve">The result is not just better security—it is better work. When people are freed from the cognitive burden of being their own security layer, they move faster, collaborate more openly, and focus their energy on the work that matters. The human factor transforms from the industry’s perennial excuse for failure into its greatest competitive advantage.</w:t>
+      </w:r>
+    </w:p>
+    <w:p>
+      <w:pPr>
+        <w:shd w:fill="EDF3F8" w:val="clear"/>
+        <w:spacing w:before="200" w:after="200"/>
+        <w:ind w:left="360" w:right="360"/>
+      </w:pPr>
+      <w:r>
+        <w:rPr>
+          <w:rFonts w:ascii="Arial" w:cs="Arial" w:eastAsia="Arial" w:hAnsi="Arial"/>
+          <w:i/>
+          <w:iCs/>
+          <w:color w:val="1B2A4A"/>
+          <w:sz w:val="22"/>
+          <w:szCs w:val="22"/>
+        </w:rPr>
+        <w:t xml:space="preserve">The strongest security model is not the one that expects the least of people. It is the one that enables the most—while making exposure architecturally impossible.</w:t>
       </w:r>
     </w:p>
     <w:p>

</xml_diff>